<commit_message>
final document with github link
</commit_message>
<xml_diff>
--- a/IT3030PAF2022 _ Group project _No Group List(IT17028424).docx
+++ b/IT3030PAF2022 _ Group project _No Group List(IT17028424).docx
@@ -25,7 +25,7 @@
                     <pic:cNvPicPr/>
                   </pic:nvPicPr>
                   <pic:blipFill>
-                    <a:blip r:embed="rId5">
+                    <a:blip r:embed="rId8">
                       <a:extLst>
                         <a:ext uri="{28A0092B-C50C-407E-A947-70E740481C1C}">
                           <a14:useLocalDpi xmlns:a14="http://schemas.microsoft.com/office/drawing/2010/main" val="0"/>
@@ -221,7 +221,6 @@
           <w:sz w:val="48"/>
         </w:rPr>
       </w:pPr>
-      <w:proofErr w:type="spellStart"/>
       <w:r>
         <w:rPr>
           <w:rFonts w:cs="Times New Roman"/>
@@ -229,17 +228,7 @@
           <w:color w:val="2E74B5" w:themeColor="accent1" w:themeShade="BF"/>
           <w:sz w:val="48"/>
         </w:rPr>
-        <w:t>SellNBuy</w:t>
-      </w:r>
-      <w:proofErr w:type="spellEnd"/>
-      <w:r>
-        <w:rPr>
-          <w:rFonts w:cs="Times New Roman"/>
-          <w:b/>
-          <w:color w:val="2E74B5" w:themeColor="accent1" w:themeShade="BF"/>
-          <w:sz w:val="48"/>
-        </w:rPr>
-        <w:t xml:space="preserve"> </w:t>
+        <w:t xml:space="preserve">SellNBuy </w:t>
       </w:r>
       <w:r>
         <w:rPr>
@@ -618,13 +607,8 @@
             <w:vAlign w:val="center"/>
           </w:tcPr>
           <w:p>
-            <w:proofErr w:type="spellStart"/>
-            <w:r>
-              <w:t>Ekanayake</w:t>
-            </w:r>
-            <w:proofErr w:type="spellEnd"/>
-            <w:r>
-              <w:t xml:space="preserve"> E.M.W.C.L</w:t>
+            <w:r>
+              <w:t>Ekanayake E.M.W.C.L</w:t>
             </w:r>
           </w:p>
           <w:p>
@@ -2340,7 +2324,66 @@
       <w:r>
         <w:rPr>
           <w:rFonts w:cs="Times New Roman"/>
-          <w:sz w:val="28"/>
+          <w:b/>
+          <w:bCs/>
+          <w:sz w:val="20"/>
+          <w:szCs w:val="16"/>
+        </w:rPr>
+        <w:t>IX</w:t>
+      </w:r>
+      <w:r>
+        <w:rPr>
+          <w:rFonts w:cs="Times New Roman"/>
+          <w:sz w:val="20"/>
+          <w:szCs w:val="16"/>
+        </w:rPr>
+        <w:t xml:space="preserve">.     </w:t>
+      </w:r>
+      <w:r>
+        <w:rPr>
+          <w:rFonts w:cs="Times New Roman"/>
+          <w:b/>
+          <w:bCs/>
+          <w:sz w:val="32"/>
+          <w:szCs w:val="32"/>
+          <w:shd w:val="clear" w:color="auto" w:fill="FFFFFF"/>
+        </w:rPr>
+        <w:t>Clickable</w:t>
+      </w:r>
+      <w:r>
+        <w:rPr>
+          <w:rFonts w:cs="Times New Roman"/>
+          <w:b/>
+          <w:bCs/>
+          <w:sz w:val="32"/>
+          <w:szCs w:val="32"/>
+          <w:shd w:val="clear" w:color="auto" w:fill="FFFFFF"/>
+        </w:rPr>
+        <w:t> URL to your GIT repo</w:t>
+      </w:r>
+      <w:r>
+        <w:rPr>
+          <w:rFonts w:cs="Times New Roman"/>
+          <w:sz w:val="32"/>
+          <w:szCs w:val="24"/>
+        </w:rPr>
+        <w:t xml:space="preserve">                                                 </w:t>
+      </w:r>
+      <w:r>
+        <w:rPr>
+          <w:rFonts w:cs="Times New Roman"/>
+          <w:b/>
+          <w:bCs/>
+          <w:sz w:val="32"/>
+          <w:szCs w:val="24"/>
+        </w:rPr>
+        <w:t xml:space="preserve"> 10</w:t>
+      </w:r>
+      <w:r>
+        <w:rPr>
+          <w:rFonts w:cs="Times New Roman"/>
+          <w:sz w:val="32"/>
+          <w:szCs w:val="24"/>
         </w:rPr>
         <w:br w:type="page"/>
       </w:r>
@@ -2464,7 +2507,7 @@
                     <pic:cNvPicPr/>
                   </pic:nvPicPr>
                   <pic:blipFill>
-                    <a:blip r:embed="rId6" cstate="print">
+                    <a:blip r:embed="rId9" cstate="print">
                       <a:extLst>
                         <a:ext uri="{28A0092B-C50C-407E-A947-70E740481C1C}">
                           <a14:useLocalDpi xmlns:a14="http://schemas.microsoft.com/office/drawing/2010/main" val="0"/>
@@ -2520,7 +2563,7 @@
                     <pic:cNvPicPr/>
                   </pic:nvPicPr>
                   <pic:blipFill>
-                    <a:blip r:embed="rId7">
+                    <a:blip r:embed="rId10">
                       <a:extLst>
                         <a:ext uri="{28A0092B-C50C-407E-A947-70E740481C1C}">
                           <a14:useLocalDpi xmlns:a14="http://schemas.microsoft.com/office/drawing/2010/main" val="0"/>
@@ -2570,7 +2613,6 @@
           <w:u w:val="single"/>
         </w:rPr>
       </w:pPr>
-      <w:proofErr w:type="gramStart"/>
       <w:r>
         <w:rPr>
           <w:rFonts w:cs="Times New Roman"/>
@@ -2590,19 +2632,7 @@
           <w:szCs w:val="36"/>
           <w:u w:val="single"/>
         </w:rPr>
-        <w:t>Stakeholder</w:t>
-      </w:r>
-      <w:proofErr w:type="gramEnd"/>
-      <w:r>
-        <w:rPr>
-          <w:rFonts w:cs="Times New Roman"/>
-          <w:b/>
-          <w:bCs/>
-          <w:sz w:val="36"/>
-          <w:szCs w:val="36"/>
-          <w:u w:val="single"/>
-        </w:rPr>
-        <w:t xml:space="preserve"> Analysis (Onion Diagram)</w:t>
+        <w:t>Stakeholder Analysis (Onion Diagram)</w:t>
       </w:r>
     </w:p>
     <w:p>
@@ -2669,7 +2699,7 @@
                     <pic:cNvPicPr/>
                   </pic:nvPicPr>
                   <pic:blipFill>
-                    <a:blip r:embed="rId8">
+                    <a:blip r:embed="rId11">
                       <a:extLst>
                         <a:ext uri="{28A0092B-C50C-407E-A947-70E740481C1C}">
                           <a14:useLocalDpi xmlns:a14="http://schemas.microsoft.com/office/drawing/2010/main" val="0"/>
@@ -2746,7 +2776,6 @@
           <w:u w:val="single"/>
         </w:rPr>
       </w:pPr>
-      <w:proofErr w:type="gramStart"/>
       <w:r>
         <w:rPr>
           <w:rFonts w:cs="Times New Roman"/>
@@ -2767,19 +2796,7 @@
           <w:szCs w:val="36"/>
           <w:u w:val="single"/>
         </w:rPr>
-        <w:t>Requirement</w:t>
-      </w:r>
-      <w:proofErr w:type="gramEnd"/>
-      <w:r>
-        <w:rPr>
-          <w:rFonts w:cs="Times New Roman"/>
-          <w:b/>
-          <w:bCs/>
-          <w:sz w:val="36"/>
-          <w:szCs w:val="36"/>
-          <w:u w:val="single"/>
-        </w:rPr>
-        <w:t xml:space="preserve"> Analysis</w:t>
+        <w:t>Requirement Analysis</w:t>
       </w:r>
     </w:p>
     <w:tbl>
@@ -3507,7 +3524,7 @@
                     <pic:cNvPicPr/>
                   </pic:nvPicPr>
                   <pic:blipFill>
-                    <a:blip r:embed="rId9" cstate="print">
+                    <a:blip r:embed="rId12" cstate="print">
                       <a:extLst>
                         <a:ext uri="{28A0092B-C50C-407E-A947-70E740481C1C}">
                           <a14:useLocalDpi xmlns:a14="http://schemas.microsoft.com/office/drawing/2010/main" val="0"/>
@@ -3539,7 +3556,6 @@
           </wp:anchor>
         </w:drawing>
       </w:r>
-      <w:proofErr w:type="gramStart"/>
       <w:r>
         <w:rPr>
           <w:rFonts w:cs="Times New Roman"/>
@@ -3559,43 +3575,7 @@
           <w:szCs w:val="36"/>
           <w:u w:val="single"/>
         </w:rPr>
-        <w:t>Requirement</w:t>
-      </w:r>
-      <w:proofErr w:type="gramEnd"/>
-      <w:r>
-        <w:rPr>
-          <w:rFonts w:cs="Times New Roman"/>
-          <w:b/>
-          <w:bCs/>
-          <w:sz w:val="36"/>
-          <w:szCs w:val="36"/>
-          <w:u w:val="single"/>
-        </w:rPr>
-        <w:t xml:space="preserve"> Modelling (</w:t>
-      </w:r>
-      <w:proofErr w:type="spellStart"/>
-      <w:r>
-        <w:rPr>
-          <w:rFonts w:cs="Times New Roman"/>
-          <w:b/>
-          <w:bCs/>
-          <w:sz w:val="36"/>
-          <w:szCs w:val="36"/>
-          <w:u w:val="single"/>
-        </w:rPr>
-        <w:t>Usecase</w:t>
-      </w:r>
-      <w:proofErr w:type="spellEnd"/>
-      <w:r>
-        <w:rPr>
-          <w:rFonts w:cs="Times New Roman"/>
-          <w:b/>
-          <w:bCs/>
-          <w:sz w:val="36"/>
-          <w:szCs w:val="36"/>
-          <w:u w:val="single"/>
-        </w:rPr>
-        <w:t xml:space="preserve"> Diagram)</w:t>
+        <w:t>Requirement Modelling (Usecase Diagram)</w:t>
       </w:r>
     </w:p>
     <w:p>
@@ -3628,7 +3608,6 @@
           <w:u w:val="single"/>
         </w:rPr>
       </w:pPr>
-      <w:proofErr w:type="gramStart"/>
       <w:r>
         <w:rPr>
           <w:rFonts w:cs="Times New Roman"/>
@@ -3648,19 +3627,7 @@
           <w:szCs w:val="36"/>
           <w:u w:val="single"/>
         </w:rPr>
-        <w:t>Overall</w:t>
-      </w:r>
-      <w:proofErr w:type="gramEnd"/>
-      <w:r>
-        <w:rPr>
-          <w:rFonts w:cs="Times New Roman"/>
-          <w:b/>
-          <w:bCs/>
-          <w:sz w:val="36"/>
-          <w:szCs w:val="36"/>
-          <w:u w:val="single"/>
-        </w:rPr>
-        <w:t xml:space="preserve"> Architecture</w:t>
+        <w:t>Overall Architecture</w:t>
       </w:r>
     </w:p>
     <w:p>
@@ -3713,7 +3680,7 @@
                     <pic:cNvPicPr/>
                   </pic:nvPicPr>
                   <pic:blipFill>
-                    <a:blip r:embed="rId10">
+                    <a:blip r:embed="rId13">
                       <a:extLst>
                         <a:ext uri="{28A0092B-C50C-407E-A947-70E740481C1C}">
                           <a14:useLocalDpi xmlns:a14="http://schemas.microsoft.com/office/drawing/2010/main" val="0"/>
@@ -3763,7 +3730,6 @@
           <w:u w:val="single"/>
         </w:rPr>
       </w:pPr>
-      <w:proofErr w:type="gramStart"/>
       <w:r>
         <w:rPr>
           <w:rFonts w:cs="Times New Roman"/>
@@ -3783,19 +3749,7 @@
           <w:szCs w:val="36"/>
           <w:u w:val="single"/>
         </w:rPr>
-        <w:t>Activity</w:t>
-      </w:r>
-      <w:proofErr w:type="gramEnd"/>
-      <w:r>
-        <w:rPr>
-          <w:rFonts w:cs="Times New Roman"/>
-          <w:b/>
-          <w:bCs/>
-          <w:sz w:val="36"/>
-          <w:szCs w:val="36"/>
-          <w:u w:val="single"/>
-        </w:rPr>
-        <w:t xml:space="preserve"> Diagrams</w:t>
+        <w:t>Activity Diagrams</w:t>
       </w:r>
       <w:r>
         <w:rPr>
@@ -3858,7 +3812,7 @@
                     <pic:cNvPicPr/>
                   </pic:nvPicPr>
                   <pic:blipFill>
-                    <a:blip r:embed="rId11">
+                    <a:blip r:embed="rId14">
                       <a:extLst>
                         <a:ext uri="{28A0092B-C50C-407E-A947-70E740481C1C}">
                           <a14:useLocalDpi xmlns:a14="http://schemas.microsoft.com/office/drawing/2010/main" val="0"/>
@@ -3959,7 +3913,7 @@
                     <pic:cNvPicPr/>
                   </pic:nvPicPr>
                   <pic:blipFill>
-                    <a:blip r:embed="rId12">
+                    <a:blip r:embed="rId15">
                       <a:extLst>
                         <a:ext uri="{28A0092B-C50C-407E-A947-70E740481C1C}">
                           <a14:useLocalDpi xmlns:a14="http://schemas.microsoft.com/office/drawing/2010/main" val="0"/>
@@ -4049,7 +4003,7 @@
                     </pic:cNvPicPr>
                   </pic:nvPicPr>
                   <pic:blipFill>
-                    <a:blip r:embed="rId13">
+                    <a:blip r:embed="rId16">
                       <a:extLst>
                         <a:ext uri="{28A0092B-C50C-407E-A947-70E740481C1C}">
                           <a14:useLocalDpi xmlns:a14="http://schemas.microsoft.com/office/drawing/2010/main" val="0"/>
@@ -4148,7 +4102,7 @@
                     <pic:cNvPicPr/>
                   </pic:nvPicPr>
                   <pic:blipFill rotWithShape="1">
-                    <a:blip r:embed="rId14">
+                    <a:blip r:embed="rId17">
                       <a:extLst>
                         <a:ext uri="{28A0092B-C50C-407E-A947-70E740481C1C}">
                           <a14:useLocalDpi xmlns:a14="http://schemas.microsoft.com/office/drawing/2010/main" val="0"/>
@@ -4194,7 +4148,6 @@
           <w:u w:val="single"/>
         </w:rPr>
       </w:pPr>
-      <w:proofErr w:type="gramStart"/>
       <w:r>
         <w:rPr>
           <w:rFonts w:cs="Times New Roman"/>
@@ -4214,19 +4167,7 @@
           <w:szCs w:val="36"/>
           <w:u w:val="single"/>
         </w:rPr>
-        <w:t>Any</w:t>
-      </w:r>
-      <w:proofErr w:type="gramEnd"/>
-      <w:r>
-        <w:rPr>
-          <w:rFonts w:cs="Times New Roman"/>
-          <w:b/>
-          <w:bCs/>
-          <w:sz w:val="36"/>
-          <w:szCs w:val="36"/>
-          <w:u w:val="single"/>
-        </w:rPr>
-        <w:t xml:space="preserve"> other relevant design diagrams</w:t>
+        <w:t>Any other relevant design diagrams</w:t>
       </w:r>
     </w:p>
     <w:p>
@@ -4320,7 +4261,7 @@
                     <pic:cNvPicPr/>
                   </pic:nvPicPr>
                   <pic:blipFill>
-                    <a:blip r:embed="rId15">
+                    <a:blip r:embed="rId18">
                       <a:extLst>
                         <a:ext uri="{28A0092B-C50C-407E-A947-70E740481C1C}">
                           <a14:useLocalDpi xmlns:a14="http://schemas.microsoft.com/office/drawing/2010/main" val="0"/>
@@ -4450,7 +4391,7 @@
                     <pic:cNvPicPr/>
                   </pic:nvPicPr>
                   <pic:blipFill>
-                    <a:blip r:embed="rId16">
+                    <a:blip r:embed="rId19">
                       <a:extLst>
                         <a:ext uri="{28A0092B-C50C-407E-A947-70E740481C1C}">
                           <a14:useLocalDpi xmlns:a14="http://schemas.microsoft.com/office/drawing/2010/main" val="0"/>
@@ -4551,7 +4492,7 @@
                     <pic:cNvPicPr/>
                   </pic:nvPicPr>
                   <pic:blipFill>
-                    <a:blip r:embed="rId17">
+                    <a:blip r:embed="rId20">
                       <a:extLst>
                         <a:ext uri="{28A0092B-C50C-407E-A947-70E740481C1C}">
                           <a14:useLocalDpi xmlns:a14="http://schemas.microsoft.com/office/drawing/2010/main" val="0"/>
@@ -4621,8 +4562,6 @@
           <w:szCs w:val="28"/>
         </w:rPr>
       </w:pPr>
-      <w:bookmarkStart w:id="0" w:name="_GoBack"/>
-      <w:bookmarkEnd w:id="0"/>
     </w:p>
     <w:p>
       <w:pPr>
@@ -4646,7 +4585,6 @@
           <w:u w:val="single"/>
         </w:rPr>
       </w:pPr>
-      <w:proofErr w:type="gramStart"/>
       <w:r>
         <w:rPr>
           <w:rFonts w:cs="Times New Roman"/>
@@ -4666,19 +4604,7 @@
           <w:szCs w:val="36"/>
           <w:u w:val="single"/>
         </w:rPr>
-        <w:t>Gantt</w:t>
-      </w:r>
-      <w:proofErr w:type="gramEnd"/>
-      <w:r>
-        <w:rPr>
-          <w:rFonts w:cs="Times New Roman"/>
-          <w:b/>
-          <w:bCs/>
-          <w:sz w:val="36"/>
-          <w:szCs w:val="36"/>
-          <w:u w:val="single"/>
-        </w:rPr>
-        <w:t xml:space="preserve"> Chart</w:t>
+        <w:t>Gantt Chart</w:t>
       </w:r>
     </w:p>
     <w:p>
@@ -4741,7 +4667,7 @@
                     </pic:cNvPicPr>
                   </pic:nvPicPr>
                   <pic:blipFill>
-                    <a:blip r:embed="rId18">
+                    <a:blip r:embed="rId21">
                       <a:extLst>
                         <a:ext uri="{28A0092B-C50C-407E-A947-70E740481C1C}">
                           <a14:useLocalDpi xmlns:a14="http://schemas.microsoft.com/office/drawing/2010/main" val="0"/>
@@ -4784,6 +4710,65 @@
           <w:u w:val="single"/>
         </w:rPr>
       </w:pPr>
+    </w:p>
+    <w:p>
+      <w:pPr>
+        <w:rPr>
+          <w:rFonts w:cs="Times New Roman"/>
+          <w:b/>
+          <w:bCs/>
+          <w:sz w:val="56"/>
+          <w:szCs w:val="56"/>
+          <w:u w:val="single"/>
+        </w:rPr>
+      </w:pPr>
+      <w:r>
+        <w:rPr>
+          <w:rFonts w:cs="Times New Roman"/>
+          <w:b/>
+          <w:bCs/>
+          <w:sz w:val="40"/>
+          <w:szCs w:val="40"/>
+        </w:rPr>
+        <w:t>9.</w:t>
+      </w:r>
+      <w:r>
+        <w:rPr>
+          <w:rFonts w:ascii="Arial" w:hAnsi="Arial" w:cs="Arial"/>
+          <w:b/>
+          <w:bCs/>
+          <w:color w:val="555555"/>
+          <w:sz w:val="22"/>
+          <w:shd w:val="clear" w:color="auto" w:fill="FFFFFF"/>
+        </w:rPr>
+        <w:t xml:space="preserve"> </w:t>
+      </w:r>
+      <w:r>
+        <w:rPr>
+          <w:rFonts w:cs="Times New Roman"/>
+          <w:b/>
+          <w:bCs/>
+          <w:sz w:val="36"/>
+          <w:szCs w:val="36"/>
+          <w:u w:val="single"/>
+          <w:shd w:val="clear" w:color="auto" w:fill="FFFFFF"/>
+        </w:rPr>
+        <w:t>Clickable</w:t>
+      </w:r>
+      <w:r>
+        <w:rPr>
+          <w:rFonts w:cs="Times New Roman"/>
+          <w:b/>
+          <w:bCs/>
+          <w:sz w:val="36"/>
+          <w:szCs w:val="36"/>
+          <w:u w:val="single"/>
+          <w:shd w:val="clear" w:color="auto" w:fill="FFFFFF"/>
+        </w:rPr>
+        <w:t> URL to your GIT repo</w:t>
+      </w:r>
+      <w:bookmarkStart w:id="0" w:name="_GoBack"/>
+      <w:bookmarkEnd w:id="0"/>
       <w:r>
         <w:rPr>
           <w:rFonts w:cs="Times New Roman"/>
@@ -4798,7 +4783,7 @@
         <mc:AlternateContent>
           <mc:Choice Requires="wps">
             <w:drawing>
-              <wp:anchor distT="0" distB="0" distL="114300" distR="114300" simplePos="0" relativeHeight="251661312" behindDoc="0" locked="0" layoutInCell="1" allowOverlap="1" wp14:anchorId="09CF166D" wp14:editId="689C1A55">
+              <wp:anchor distT="0" distB="0" distL="114300" distR="114300" simplePos="0" relativeHeight="251661312" behindDoc="0" locked="0" layoutInCell="1" allowOverlap="1" wp14:anchorId="70BE47F0" wp14:editId="4EDAA637">
                 <wp:simplePos x="0" y="0"/>
                 <wp:positionH relativeFrom="column">
                   <wp:posOffset>-1143000</wp:posOffset>
@@ -4872,82 +4857,19 @@
           <w:u w:val="single"/>
         </w:rPr>
       </w:pPr>
-      <w:r>
-        <w:rPr>
-          <w:rFonts w:cs="Times New Roman"/>
-          <w:b/>
-          <w:bCs/>
-          <w:noProof/>
-          <w:sz w:val="36"/>
-          <w:szCs w:val="36"/>
-          <w:u w:val="single"/>
-          <w:lang w:bidi="si-LK"/>
-        </w:rPr>
-        <mc:AlternateContent>
-          <mc:Choice Requires="wps">
-            <w:drawing>
-              <wp:anchor distT="0" distB="0" distL="114300" distR="114300" simplePos="0" relativeHeight="251662336" behindDoc="0" locked="0" layoutInCell="1" allowOverlap="1" wp14:anchorId="47AB0B55" wp14:editId="07DE8BFB">
-                <wp:simplePos x="0" y="0"/>
-                <wp:positionH relativeFrom="column">
-                  <wp:posOffset>4671152</wp:posOffset>
-                </wp:positionH>
-                <wp:positionV relativeFrom="paragraph">
-                  <wp:posOffset>-496157</wp:posOffset>
-                </wp:positionV>
-                <wp:extent cx="1938969" cy="572877"/>
-                <wp:effectExtent l="0" t="0" r="4445" b="0"/>
-                <wp:wrapNone/>
-                <wp:docPr id="22" name="Rectangle 22"/>
-                <wp:cNvGraphicFramePr/>
-                <a:graphic xmlns:a="http://schemas.openxmlformats.org/drawingml/2006/main">
-                  <a:graphicData uri="http://schemas.microsoft.com/office/word/2010/wordprocessingShape">
-                    <wps:wsp>
-                      <wps:cNvSpPr/>
-                      <wps:spPr>
-                        <a:xfrm>
-                          <a:off x="0" y="0"/>
-                          <a:ext cx="1938969" cy="572877"/>
-                        </a:xfrm>
-                        <a:prstGeom prst="rect">
-                          <a:avLst/>
-                        </a:prstGeom>
-                        <a:ln>
-                          <a:noFill/>
-                        </a:ln>
-                      </wps:spPr>
-                      <wps:style>
-                        <a:lnRef idx="2">
-                          <a:schemeClr val="accent6"/>
-                        </a:lnRef>
-                        <a:fillRef idx="1">
-                          <a:schemeClr val="lt1"/>
-                        </a:fillRef>
-                        <a:effectRef idx="0">
-                          <a:schemeClr val="accent6"/>
-                        </a:effectRef>
-                        <a:fontRef idx="minor">
-                          <a:schemeClr val="dk1"/>
-                        </a:fontRef>
-                      </wps:style>
-                      <wps:bodyPr rot="0" spcFirstLastPara="0" vertOverflow="overflow" horzOverflow="overflow" vert="horz" wrap="square" lIns="91440" tIns="45720" rIns="91440" bIns="45720" numCol="1" spcCol="0" rtlCol="0" fromWordArt="0" anchor="ctr" anchorCtr="0" forceAA="0" compatLnSpc="1">
-                        <a:prstTxWarp prst="textNoShape">
-                          <a:avLst/>
-                        </a:prstTxWarp>
-                        <a:noAutofit/>
-                      </wps:bodyPr>
-                    </wps:wsp>
-                  </a:graphicData>
-                </a:graphic>
-              </wp:anchor>
-            </w:drawing>
-          </mc:Choice>
-          <mc:Fallback>
-            <w:pict>
-              <v:rect w14:anchorId="7FC55BE1" id="Rectangle 22" o:spid="_x0000_s1026" style="position:absolute;margin-left:367.8pt;margin-top:-39.05pt;width:152.65pt;height:45.1pt;z-index:251662336;visibility:visible;mso-wrap-style:square;mso-wrap-distance-left:9pt;mso-wrap-distance-top:0;mso-wrap-distance-right:9pt;mso-wrap-distance-bottom:0;mso-position-horizontal:absolute;mso-position-horizontal-relative:text;mso-position-vertical:absolute;mso-position-vertical-relative:text;v-text-anchor:middle" o:gfxdata="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" fillcolor="white [3201]" stroked="f" strokeweight="1pt"/>
-            </w:pict>
-          </mc:Fallback>
-        </mc:AlternateContent>
-      </w:r>
+      <w:hyperlink r:id="rId22" w:history="1">
+        <w:r>
+          <w:rPr>
+            <w:rStyle w:val="Hyperlink"/>
+            <w:rFonts w:cs="Times New Roman"/>
+            <w:b/>
+            <w:bCs/>
+            <w:sz w:val="36"/>
+            <w:szCs w:val="36"/>
+          </w:rPr>
+          <w:t>https://github.com/lakshaniekanayake/PafAssessment_IT17028424.git</w:t>
+        </w:r>
+      </w:hyperlink>
     </w:p>
     <w:p>
       <w:pPr>
@@ -5077,7 +4999,7 @@
     </w:p>
     <w:p/>
     <w:sectPr>
-      <w:footerReference w:type="default" r:id="rId19"/>
+      <w:footerReference w:type="default" r:id="rId23"/>
       <w:pgSz w:w="11907" w:h="16839" w:code="9"/>
       <w:pgMar w:top="567" w:right="1440" w:bottom="1440" w:left="1800" w:header="720" w:footer="720" w:gutter="0"/>
       <w:cols w:space="720"/>
@@ -5085,6 +5007,31 @@
     </w:sectPr>
   </w:body>
 </w:document>
+</file>
+
+<file path=word/endnotes.xml><?xml version="1.0" encoding="utf-8"?>
+<w:endnotes xmlns:wpc="http://schemas.microsoft.com/office/word/2010/wordprocessingCanvas" xmlns:mc="http://schemas.openxmlformats.org/markup-compatibility/2006" xmlns:o="urn:schemas-microsoft-com:office:office" xmlns:r="http://schemas.openxmlformats.org/officeDocument/2006/relationships" xmlns:m="http://schemas.openxmlformats.org/officeDocument/2006/math" xmlns:v="urn:schemas-microsoft-com:vml" xmlns:wp14="http://schemas.microsoft.com/office/word/2010/wordprocessingDrawing" xmlns:wp="http://schemas.openxmlformats.org/drawingml/2006/wordprocessingDrawing" xmlns:w10="urn:schemas-microsoft-com:office:word" xmlns:w="http://schemas.openxmlformats.org/wordprocessingml/2006/main" xmlns:w14="http://schemas.microsoft.com/office/word/2010/wordml" xmlns:w15="http://schemas.microsoft.com/office/word/2012/wordml" xmlns:wpg="http://schemas.microsoft.com/office/word/2010/wordprocessingGroup" xmlns:wpi="http://schemas.microsoft.com/office/word/2010/wordprocessingInk" xmlns:wne="http://schemas.microsoft.com/office/word/2006/wordml" xmlns:wps="http://schemas.microsoft.com/office/word/2010/wordprocessingShape" mc:Ignorable="w14 w15 wp14">
+  <w:endnote w:type="separator" w:id="-1">
+    <w:p>
+      <w:pPr>
+        <w:spacing w:after="0" w:line="240" w:lineRule="auto"/>
+      </w:pPr>
+      <w:r>
+        <w:separator/>
+      </w:r>
+    </w:p>
+  </w:endnote>
+  <w:endnote w:type="continuationSeparator" w:id="0">
+    <w:p>
+      <w:pPr>
+        <w:spacing w:after="0" w:line="240" w:lineRule="auto"/>
+      </w:pPr>
+      <w:r>
+        <w:continuationSeparator/>
+      </w:r>
+    </w:p>
+  </w:endnote>
+</w:endnotes>
 </file>
 
 <file path=word/footer1.xml><?xml version="1.0" encoding="utf-8"?>
@@ -5121,7 +5068,7 @@
           <w:rPr>
             <w:noProof/>
           </w:rPr>
-          <w:t>10</w:t>
+          <w:t>1</w:t>
         </w:r>
         <w:r>
           <w:rPr>
@@ -5138,6 +5085,31 @@
     </w:pPr>
   </w:p>
 </w:ftr>
+</file>
+
+<file path=word/footnotes.xml><?xml version="1.0" encoding="utf-8"?>
+<w:footnotes xmlns:wpc="http://schemas.microsoft.com/office/word/2010/wordprocessingCanvas" xmlns:mc="http://schemas.openxmlformats.org/markup-compatibility/2006" xmlns:o="urn:schemas-microsoft-com:office:office" xmlns:r="http://schemas.openxmlformats.org/officeDocument/2006/relationships" xmlns:m="http://schemas.openxmlformats.org/officeDocument/2006/math" xmlns:v="urn:schemas-microsoft-com:vml" xmlns:wp14="http://schemas.microsoft.com/office/word/2010/wordprocessingDrawing" xmlns:wp="http://schemas.openxmlformats.org/drawingml/2006/wordprocessingDrawing" xmlns:w10="urn:schemas-microsoft-com:office:word" xmlns:w="http://schemas.openxmlformats.org/wordprocessingml/2006/main" xmlns:w14="http://schemas.microsoft.com/office/word/2010/wordml" xmlns:w15="http://schemas.microsoft.com/office/word/2012/wordml" xmlns:wpg="http://schemas.microsoft.com/office/word/2010/wordprocessingGroup" xmlns:wpi="http://schemas.microsoft.com/office/word/2010/wordprocessingInk" xmlns:wne="http://schemas.microsoft.com/office/word/2006/wordml" xmlns:wps="http://schemas.microsoft.com/office/word/2010/wordprocessingShape" mc:Ignorable="w14 w15 wp14">
+  <w:footnote w:type="separator" w:id="-1">
+    <w:p>
+      <w:pPr>
+        <w:spacing w:after="0" w:line="240" w:lineRule="auto"/>
+      </w:pPr>
+      <w:r>
+        <w:separator/>
+      </w:r>
+    </w:p>
+  </w:footnote>
+  <w:footnote w:type="continuationSeparator" w:id="0">
+    <w:p>
+      <w:pPr>
+        <w:spacing w:after="0" w:line="240" w:lineRule="auto"/>
+      </w:pPr>
+      <w:r>
+        <w:continuationSeparator/>
+      </w:r>
+    </w:p>
+  </w:footnote>
+</w:footnotes>
 </file>
 
 <file path=word/numbering.xml><?xml version="1.0" encoding="utf-8"?>
@@ -7130,6 +7102,17 @@
       <w:lang w:bidi="ar-SA"/>
     </w:rPr>
   </w:style>
+  <w:style w:type="character" w:styleId="Hyperlink">
+    <w:name w:val="Hyperlink"/>
+    <w:basedOn w:val="DefaultParagraphFont"/>
+    <w:uiPriority w:val="99"/>
+    <w:unhideWhenUsed/>
+    <w:rsid w:val="00F75BDE"/>
+    <w:rPr>
+      <w:color w:val="0563C1" w:themeColor="hyperlink"/>
+      <w:u w:val="single"/>
+    </w:rPr>
+  </w:style>
 </w:styles>
 </file>
 
@@ -7392,4 +7375,16 @@
     </a:ext>
   </a:extLst>
 </a:theme>
+</file>
+
+<file path=customXml/item1.xml><?xml version="1.0" encoding="utf-8"?>
+<b:Sources xmlns:b="http://schemas.openxmlformats.org/officeDocument/2006/bibliography" xmlns="http://schemas.openxmlformats.org/officeDocument/2006/bibliography" SelectedStyle="\APASixthEditionOfficeOnline.xsl" StyleName="APA" Version="6"/>
+</file>
+
+<file path=customXml/itemProps1.xml><?xml version="1.0" encoding="utf-8"?>
+<ds:datastoreItem xmlns:ds="http://schemas.openxmlformats.org/officeDocument/2006/customXml" ds:itemID="{FF35B847-C29F-405E-9080-AFF614BE938B}">
+  <ds:schemaRefs>
+    <ds:schemaRef ds:uri="http://schemas.openxmlformats.org/officeDocument/2006/bibliography"/>
+  </ds:schemaRefs>
+</ds:datastoreItem>
 </file>
</xml_diff>